<commit_message>
Adding features to CV
</commit_message>
<xml_diff>
--- a/src/assets/CV_SamilAbud_2020.docx
+++ b/src/assets/CV_SamilAbud_2020.docx
@@ -943,8 +943,6 @@
                 <w:lang w:val="es-ES_tradnl"/>
               </w:rPr>
             </w:pPr>
-            <w:bookmarkStart w:id="0" w:name="_GoBack"/>
-            <w:bookmarkEnd w:id="0"/>
           </w:p>
           <w:p>
             <w:pPr>
@@ -1557,8 +1555,8 @@
                 <w:lang w:val="es-ES_tradnl"/>
               </w:rPr>
             </w:pPr>
-            <w:bookmarkStart w:id="1" w:name="OLE_LINK1"/>
-            <w:bookmarkStart w:id="2" w:name="OLE_LINK2"/>
+            <w:bookmarkStart w:id="0" w:name="OLE_LINK1"/>
+            <w:bookmarkStart w:id="1" w:name="OLE_LINK2"/>
             <w:r>
               <w:rPr>
                 <w:rFonts w:ascii="Calibri" w:hAnsi="Calibri"/>
@@ -1829,8 +1827,8 @@
               <w:t>.</w:t>
             </w:r>
           </w:p>
+          <w:bookmarkEnd w:id="0"/>
           <w:bookmarkEnd w:id="1"/>
-          <w:bookmarkEnd w:id="2"/>
           <w:p>
             <w:pPr>
               <w:tabs>
@@ -2597,7 +2595,7 @@
                 <w:szCs w:val="20"/>
                 <w:lang w:val="es-ES_tradnl"/>
               </w:rPr>
-              <w:t>Scriptacul</w:t>
+              <w:t>Scriptaculos</w:t>
             </w:r>
             <w:proofErr w:type="spellEnd"/>
             <w:r>
@@ -2607,7 +2605,7 @@
                 <w:szCs w:val="20"/>
                 <w:lang w:val="es-ES_tradnl"/>
               </w:rPr>
-              <w:t>os,</w:t>
+              <w:t xml:space="preserve">, </w:t>
             </w:r>
             <w:proofErr w:type="spellStart"/>
             <w:r>
@@ -2617,7 +2615,17 @@
                 <w:szCs w:val="20"/>
                 <w:lang w:val="es-ES_tradnl"/>
               </w:rPr>
-              <w:t xml:space="preserve"> Jquery))</w:t>
+              <w:t>Jquery</w:t>
+            </w:r>
+            <w:proofErr w:type="spellEnd"/>
+            <w:r>
+              <w:rPr>
+                <w:rFonts w:ascii="Calibri" w:hAnsi="Calibri"/>
+                <w:sz w:val="20"/>
+                <w:szCs w:val="20"/>
+                <w:lang w:val="es-ES_tradnl"/>
+              </w:rPr>
+              <w:t>))</w:t>
             </w:r>
           </w:p>
           <w:p>
@@ -2656,6 +2664,7 @@
                 <w:lang w:val="en-US"/>
               </w:rPr>
             </w:pPr>
+            <w:proofErr w:type="spellStart"/>
             <w:r>
               <w:rPr>
                 <w:rFonts w:ascii="Calibri" w:hAnsi="Calibri"/>
@@ -3195,17 +3204,33 @@
                 <w:lang w:val="en-US"/>
               </w:rPr>
             </w:pPr>
-            <w:proofErr w:type="gramStart"/>
-            <w:r>
-              <w:rPr>
-                <w:rFonts w:ascii="Calibri" w:hAnsi="Calibri"/>
-                <w:sz w:val="20"/>
-                <w:szCs w:val="20"/>
-                <w:lang w:val="es-ES_tradnl"/>
-              </w:rPr>
-              <w:t>PHP,C#</w:t>
-            </w:r>
-            <w:proofErr w:type="gramEnd"/>
+            <w:r>
+              <w:rPr>
+                <w:rFonts w:ascii="Calibri" w:hAnsi="Calibri"/>
+                <w:sz w:val="20"/>
+                <w:szCs w:val="20"/>
+                <w:lang w:val="es-ES_tradnl"/>
+              </w:rPr>
+              <w:t>PHP,</w:t>
+            </w:r>
+            <w:r>
+              <w:rPr>
+                <w:rFonts w:ascii="Calibri" w:hAnsi="Calibri"/>
+                <w:sz w:val="20"/>
+                <w:szCs w:val="20"/>
+                <w:lang w:val="es-ES_tradnl"/>
+              </w:rPr>
+              <w:t xml:space="preserve"> </w:t>
+            </w:r>
+            <w:r>
+              <w:rPr>
+                <w:rFonts w:ascii="Calibri" w:hAnsi="Calibri"/>
+                <w:sz w:val="20"/>
+                <w:szCs w:val="20"/>
+                <w:lang w:val="es-ES_tradnl"/>
+              </w:rPr>
+              <w:t>C#</w:t>
+            </w:r>
             <w:r>
               <w:rPr>
                 <w:rFonts w:ascii="Calibri" w:hAnsi="Calibri"/>
@@ -3214,6 +3239,15 @@
                 <w:lang w:val="es-ES_tradnl"/>
               </w:rPr>
               <w:t>,</w:t>
+            </w:r>
+            <w:r>
+              <w:rPr>
+                <w:rFonts w:ascii="Calibri" w:hAnsi="Calibri"/>
+                <w:sz w:val="20"/>
+                <w:szCs w:val="20"/>
+                <w:lang w:val="es-ES_tradnl"/>
+              </w:rPr>
+              <w:t xml:space="preserve"> </w:t>
             </w:r>
             <w:proofErr w:type="spellStart"/>
             <w:r>
@@ -3344,14 +3378,52 @@
                 <w:lang w:val="en-US"/>
               </w:rPr>
             </w:pPr>
-            <w:r>
-              <w:rPr>
-                <w:rFonts w:ascii="Calibri" w:hAnsi="Calibri"/>
-                <w:sz w:val="20"/>
-                <w:szCs w:val="20"/>
-                <w:lang w:val="en-US"/>
-              </w:rPr>
-              <w:t>HTML, CSS, XML</w:t>
+            <w:proofErr w:type="gramStart"/>
+            <w:r>
+              <w:rPr>
+                <w:rFonts w:ascii="Calibri" w:hAnsi="Calibri"/>
+                <w:sz w:val="20"/>
+                <w:szCs w:val="20"/>
+                <w:lang w:val="en-US"/>
+              </w:rPr>
+              <w:t>HTML</w:t>
+            </w:r>
+            <w:r>
+              <w:rPr>
+                <w:rFonts w:ascii="Calibri" w:hAnsi="Calibri"/>
+                <w:sz w:val="20"/>
+                <w:szCs w:val="20"/>
+                <w:lang w:val="en-US"/>
+              </w:rPr>
+              <w:t xml:space="preserve"> ,HTML</w:t>
+            </w:r>
+            <w:proofErr w:type="gramEnd"/>
+            <w:r>
+              <w:rPr>
+                <w:rFonts w:ascii="Calibri" w:hAnsi="Calibri"/>
+                <w:sz w:val="20"/>
+                <w:szCs w:val="20"/>
+                <w:lang w:val="en-US"/>
+              </w:rPr>
+              <w:t>5</w:t>
+            </w:r>
+            <w:r>
+              <w:rPr>
+                <w:rFonts w:ascii="Calibri" w:hAnsi="Calibri"/>
+                <w:sz w:val="20"/>
+                <w:szCs w:val="20"/>
+                <w:lang w:val="en-US"/>
+              </w:rPr>
+              <w:t>, CSS</w:t>
+            </w:r>
+            <w:r>
+              <w:rPr>
+                <w:rFonts w:ascii="Calibri" w:hAnsi="Calibri"/>
+                <w:sz w:val="20"/>
+                <w:szCs w:val="20"/>
+                <w:lang w:val="en-US"/>
+              </w:rPr>
+              <w:t xml:space="preserve"> </w:t>
             </w:r>
           </w:p>
           <w:p>
@@ -3390,27 +3462,61 @@
                 <w:szCs w:val="20"/>
                 <w:lang w:val="en-US"/>
               </w:rPr>
-              <w:t xml:space="preserve">, </w:t>
-            </w:r>
-            <w:proofErr w:type="spellStart"/>
-            <w:r>
-              <w:rPr>
-                <w:rFonts w:ascii="Calibri" w:hAnsi="Calibri"/>
-                <w:sz w:val="20"/>
-                <w:szCs w:val="20"/>
-                <w:lang w:val="en-US"/>
-              </w:rPr>
-              <w:t>JSon</w:t>
-            </w:r>
-            <w:proofErr w:type="spellEnd"/>
-            <w:r>
-              <w:rPr>
-                <w:rFonts w:ascii="Calibri" w:hAnsi="Calibri"/>
-                <w:sz w:val="20"/>
-                <w:szCs w:val="20"/>
-                <w:lang w:val="en-US"/>
-              </w:rPr>
-              <w:t xml:space="preserve">, </w:t>
+              <w:t>, JS</w:t>
+            </w:r>
+            <w:r>
+              <w:rPr>
+                <w:rFonts w:ascii="Calibri" w:hAnsi="Calibri"/>
+                <w:sz w:val="20"/>
+                <w:szCs w:val="20"/>
+                <w:lang w:val="en-US"/>
+              </w:rPr>
+              <w:t>ON</w:t>
+            </w:r>
+            <w:r>
+              <w:rPr>
+                <w:rFonts w:ascii="Calibri" w:hAnsi="Calibri"/>
+                <w:sz w:val="20"/>
+                <w:szCs w:val="20"/>
+                <w:lang w:val="en-US"/>
+              </w:rPr>
+              <w:t>,</w:t>
+            </w:r>
+            <w:r>
+              <w:rPr>
+                <w:rFonts w:ascii="Calibri" w:hAnsi="Calibri"/>
+                <w:sz w:val="20"/>
+                <w:szCs w:val="20"/>
+                <w:lang w:val="en-US"/>
+              </w:rPr>
+              <w:t xml:space="preserve"> </w:t>
+            </w:r>
+            <w:r>
+              <w:rPr>
+                <w:rFonts w:ascii="Calibri" w:hAnsi="Calibri"/>
+                <w:sz w:val="20"/>
+                <w:szCs w:val="20"/>
+                <w:lang w:val="en-US"/>
+              </w:rPr>
+              <w:t>JSX</w:t>
+            </w:r>
+            <w:r>
+              <w:rPr>
+                <w:rFonts w:ascii="Calibri" w:hAnsi="Calibri"/>
+                <w:sz w:val="20"/>
+                <w:szCs w:val="20"/>
+                <w:lang w:val="en-US"/>
+              </w:rPr>
+              <w:t>,</w:t>
+            </w:r>
+            <w:r>
+              <w:rPr>
+                <w:rFonts w:ascii="Calibri" w:hAnsi="Calibri"/>
+                <w:sz w:val="20"/>
+                <w:szCs w:val="20"/>
+                <w:lang w:val="en-US"/>
+              </w:rPr>
+              <w:t xml:space="preserve"> </w:t>
             </w:r>
             <w:r>
               <w:rPr>
@@ -3618,6 +3724,17 @@
               </w:rPr>
               <w:t>Apache, IIS</w:t>
             </w:r>
+            <w:r>
+              <w:rPr>
+                <w:rFonts w:ascii="Calibri" w:hAnsi="Calibri"/>
+                <w:sz w:val="20"/>
+                <w:szCs w:val="20"/>
+                <w:lang w:val="es-ES_tradnl"/>
+              </w:rPr>
+              <w:t>, Tomcat</w:t>
+            </w:r>
+            <w:bookmarkStart w:id="2" w:name="_GoBack"/>
+            <w:bookmarkEnd w:id="2"/>
           </w:p>
           <w:p>
             <w:pPr>
@@ -5739,7 +5856,7 @@
 </file>
 
 <file path=customXml/itemProps1.xml><?xml version="1.0" encoding="utf-8"?>
-<ds:datastoreItem xmlns:ds="http://schemas.openxmlformats.org/officeDocument/2006/customXml" ds:itemID="{CECE28C2-012E-4E81-8047-E7DE048340EC}">
+<ds:datastoreItem xmlns:ds="http://schemas.openxmlformats.org/officeDocument/2006/customXml" ds:itemID="{510B04E1-10FB-4273-835C-D3CA05F098B9}">
   <ds:schemaRefs>
     <ds:schemaRef ds:uri="http://schemas.openxmlformats.org/officeDocument/2006/bibliography"/>
   </ds:schemaRefs>

</xml_diff>